<commit_message>
spring cloud learning doc
</commit_message>
<xml_diff>
--- a/microservice/第一个spring cloud.docx
+++ b/microservice/第一个spring cloud.docx
@@ -7993,11 +7993,6 @@
     </w:p>
     <w:p/>
     <w:p>
-      <w:pPr>
-        <w:rPr>
-          <w:rFonts w:hint="eastAsia"/>
-        </w:rPr>
-      </w:pPr>
       <w:r>
         <w:rPr>
           <w:rFonts w:hint="eastAsia"/>
@@ -8019,8 +8014,6 @@
         </w:rPr>
         <w:t>实例</w:t>
       </w:r>
-      <w:bookmarkStart w:id="4" w:name="_GoBack"/>
-      <w:bookmarkEnd w:id="4"/>
       <w:r>
         <w:t>会覆盖前面</w:t>
       </w:r>
@@ -12053,21 +12046,15 @@
     <w:p/>
     <w:p>
       <w:pPr>
-        <w:rPr>
-          <w:b/>
-        </w:rPr>
-      </w:pPr>
-      <w:r>
-        <w:rPr>
-          <w:rFonts w:hint="eastAsia"/>
-          <w:b/>
+        <w:pStyle w:val="2"/>
+      </w:pPr>
+      <w:r>
+        <w:rPr>
+          <w:rFonts w:hint="eastAsia"/>
         </w:rPr>
         <w:t>F</w:t>
       </w:r>
       <w:r>
-        <w:rPr>
-          <w:b/>
-        </w:rPr>
         <w:t>reemarker</w:t>
       </w:r>
     </w:p>
@@ -12186,8 +12173,134 @@
         <w:t>的配置。</w:t>
       </w:r>
     </w:p>
-    <w:p/>
-    <w:p/>
+    <w:p>
+      <w:pPr>
+        <w:shd w:val="clear" w:color="auto" w:fill="FFFFFF"/>
+        <w:spacing w:after="375"/>
+        <w:jc w:val="both"/>
+        <w:rPr>
+          <w:rFonts w:ascii="Arial" w:hAnsi="Arial" w:cs="Arial"/>
+          <w:color w:val="2F2F2F"/>
+        </w:rPr>
+      </w:pPr>
+      <w:r>
+        <w:rPr>
+          <w:rFonts w:ascii="Arial" w:hAnsi="Arial" w:cs="Arial"/>
+          <w:color w:val="2F2F2F"/>
+        </w:rPr>
+        <w:t xml:space="preserve">Spring Boot </w:t>
+      </w:r>
+      <w:r>
+        <w:rPr>
+          <w:rFonts w:ascii="Arial" w:hAnsi="Arial" w:cs="Arial"/>
+          <w:color w:val="2F2F2F"/>
+        </w:rPr>
+        <w:t>会从以下路径寻找静态文件：</w:t>
+      </w:r>
+    </w:p>
+    <w:p>
+      <w:pPr>
+        <w:numPr>
+          <w:ilvl w:val="0"/>
+          <w:numId w:val="37"/>
+        </w:numPr>
+        <w:shd w:val="clear" w:color="auto" w:fill="FFFFFF"/>
+        <w:spacing w:before="100" w:beforeAutospacing="1" w:after="100" w:afterAutospacing="1" w:line="450" w:lineRule="atLeast"/>
+        <w:ind w:left="375"/>
+        <w:jc w:val="both"/>
+        <w:rPr>
+          <w:rFonts w:ascii="Arial" w:hAnsi="Arial" w:cs="Arial"/>
+          <w:color w:val="2F2F2F"/>
+        </w:rPr>
+      </w:pPr>
+      <w:r>
+        <w:rPr>
+          <w:rFonts w:ascii="Arial" w:hAnsi="Arial" w:cs="Arial"/>
+          <w:color w:val="2F2F2F"/>
+        </w:rPr>
+        <w:t>/META-INF/resources/</w:t>
+      </w:r>
+    </w:p>
+    <w:p>
+      <w:pPr>
+        <w:numPr>
+          <w:ilvl w:val="0"/>
+          <w:numId w:val="37"/>
+        </w:numPr>
+        <w:shd w:val="clear" w:color="auto" w:fill="FFFFFF"/>
+        <w:spacing w:before="100" w:beforeAutospacing="1" w:after="100" w:afterAutospacing="1" w:line="450" w:lineRule="atLeast"/>
+        <w:ind w:left="375"/>
+        <w:jc w:val="both"/>
+        <w:rPr>
+          <w:rFonts w:ascii="Arial" w:hAnsi="Arial" w:cs="Arial"/>
+          <w:color w:val="2F2F2F"/>
+        </w:rPr>
+      </w:pPr>
+      <w:r>
+        <w:rPr>
+          <w:rFonts w:ascii="Arial" w:hAnsi="Arial" w:cs="Arial"/>
+          <w:color w:val="2F2F2F"/>
+        </w:rPr>
+        <w:t>/resources/</w:t>
+      </w:r>
+    </w:p>
+    <w:p>
+      <w:pPr>
+        <w:numPr>
+          <w:ilvl w:val="0"/>
+          <w:numId w:val="37"/>
+        </w:numPr>
+        <w:shd w:val="clear" w:color="auto" w:fill="FFFFFF"/>
+        <w:spacing w:before="100" w:beforeAutospacing="1" w:after="100" w:afterAutospacing="1" w:line="450" w:lineRule="atLeast"/>
+        <w:ind w:left="375"/>
+        <w:jc w:val="both"/>
+        <w:rPr>
+          <w:rFonts w:ascii="Arial" w:hAnsi="Arial" w:cs="Arial"/>
+          <w:color w:val="2F2F2F"/>
+        </w:rPr>
+      </w:pPr>
+      <w:r>
+        <w:rPr>
+          <w:rFonts w:ascii="Arial" w:hAnsi="Arial" w:cs="Arial"/>
+          <w:color w:val="2F2F2F"/>
+        </w:rPr>
+        <w:t>/static/</w:t>
+      </w:r>
+    </w:p>
+    <w:p>
+      <w:pPr>
+        <w:numPr>
+          <w:ilvl w:val="0"/>
+          <w:numId w:val="37"/>
+        </w:numPr>
+        <w:shd w:val="clear" w:color="auto" w:fill="FFFFFF"/>
+        <w:spacing w:before="100" w:beforeAutospacing="1" w:after="100" w:afterAutospacing="1" w:line="450" w:lineRule="atLeast"/>
+        <w:ind w:left="375"/>
+        <w:jc w:val="both"/>
+        <w:rPr>
+          <w:rFonts w:ascii="Arial" w:hAnsi="Arial" w:cs="Arial"/>
+          <w:color w:val="2F2F2F"/>
+        </w:rPr>
+      </w:pPr>
+      <w:r>
+        <w:rPr>
+          <w:rFonts w:ascii="Arial" w:hAnsi="Arial" w:cs="Arial"/>
+          <w:color w:val="2F2F2F"/>
+        </w:rPr>
+        <w:t>/public/</w:t>
+      </w:r>
+    </w:p>
+    <w:p>
+      <w:r>
+        <w:rPr>
+          <w:rFonts w:hint="eastAsia"/>
+        </w:rPr>
+        <w:t>可以</w:t>
+      </w:r>
+      <w:r>
+        <w:t>通过配置</w:t>
+      </w:r>
+    </w:p>
     <w:p>
       <w:pPr>
         <w:widowControl w:val="0"/>
@@ -12203,11 +12316,20 @@
       <w:r>
         <w:rPr>
           <w:rFonts w:ascii="Consolas" w:eastAsiaTheme="minorEastAsia" w:hAnsi="Consolas" w:cs="Consolas"/>
-          <w:color w:val="646464"/>
-          <w:sz w:val="22"/>
-          <w:szCs w:val="22"/>
-        </w:rPr>
-        <w:t>@Controller</w:t>
+          <w:color w:val="00C832"/>
+          <w:sz w:val="22"/>
+          <w:szCs w:val="22"/>
+        </w:rPr>
+        <w:t>spring:</w:t>
+      </w:r>
+      <w:r>
+        <w:rPr>
+          <w:rFonts w:ascii="Consolas" w:eastAsiaTheme="minorEastAsia" w:hAnsi="Consolas" w:cs="Consolas"/>
+          <w:color w:val="000000"/>
+          <w:sz w:val="22"/>
+          <w:szCs w:val="22"/>
+        </w:rPr>
+        <w:t xml:space="preserve"> </w:t>
       </w:r>
     </w:p>
     <w:p>
@@ -12225,112 +12347,21 @@
       <w:r>
         <w:rPr>
           <w:rFonts w:ascii="Consolas" w:eastAsiaTheme="minorEastAsia" w:hAnsi="Consolas" w:cs="Consolas"/>
-          <w:color w:val="646464"/>
-          <w:sz w:val="22"/>
-          <w:szCs w:val="22"/>
-        </w:rPr>
-        <w:t>@ResponseBody</w:t>
-      </w:r>
-    </w:p>
-    <w:p>
-      <w:r>
-        <w:rPr>
-          <w:rFonts w:ascii="Consolas" w:eastAsiaTheme="minorEastAsia" w:hAnsi="Consolas" w:cs="Consolas"/>
-          <w:b/>
-          <w:bCs/>
-          <w:color w:val="7F0055"/>
-          <w:sz w:val="22"/>
-          <w:szCs w:val="22"/>
-        </w:rPr>
-        <w:t>public</w:t>
-      </w:r>
-      <w:r>
-        <w:rPr>
-          <w:rFonts w:ascii="Consolas" w:eastAsiaTheme="minorEastAsia" w:hAnsi="Consolas" w:cs="Consolas"/>
-          <w:color w:val="000000"/>
-          <w:sz w:val="22"/>
-          <w:szCs w:val="22"/>
-        </w:rPr>
-        <w:t xml:space="preserve"> </w:t>
-      </w:r>
-      <w:r>
-        <w:rPr>
-          <w:rFonts w:ascii="Consolas" w:eastAsiaTheme="minorEastAsia" w:hAnsi="Consolas" w:cs="Consolas"/>
-          <w:b/>
-          <w:bCs/>
-          <w:color w:val="7F0055"/>
-          <w:sz w:val="22"/>
-          <w:szCs w:val="22"/>
-        </w:rPr>
-        <w:t>@interface</w:t>
-      </w:r>
-      <w:r>
-        <w:rPr>
-          <w:rFonts w:ascii="Consolas" w:eastAsiaTheme="minorEastAsia" w:hAnsi="Consolas" w:cs="Consolas"/>
-          <w:color w:val="000000"/>
-          <w:sz w:val="22"/>
-          <w:szCs w:val="22"/>
-        </w:rPr>
-        <w:t xml:space="preserve"> </w:t>
-      </w:r>
-      <w:r>
-        <w:rPr>
-          <w:rFonts w:ascii="Consolas" w:eastAsiaTheme="minorEastAsia" w:hAnsi="Consolas" w:cs="Consolas"/>
-          <w:color w:val="646464"/>
-          <w:sz w:val="22"/>
-          <w:szCs w:val="22"/>
-        </w:rPr>
-        <w:t>RestController</w:t>
-      </w:r>
-    </w:p>
-    <w:p>
-      <w:r>
-        <w:rPr>
-          <w:rFonts w:hint="eastAsia"/>
-        </w:rPr>
-        <w:t>可见</w:t>
-      </w:r>
-      <w:r>
-        <w:rPr>
-          <w:rFonts w:ascii="Consolas" w:eastAsiaTheme="minorEastAsia" w:hAnsi="Consolas" w:cs="Consolas"/>
-          <w:color w:val="646464"/>
-          <w:sz w:val="22"/>
-          <w:szCs w:val="22"/>
-        </w:rPr>
-        <w:t>@RestController</w:t>
-      </w:r>
-      <w:r>
-        <w:rPr>
-          <w:rFonts w:hint="eastAsia"/>
-        </w:rPr>
-        <w:t>包括</w:t>
-      </w:r>
-      <w:r>
-        <w:rPr>
-          <w:rFonts w:ascii="Consolas" w:eastAsiaTheme="minorEastAsia" w:hAnsi="Consolas" w:cs="Consolas"/>
-          <w:color w:val="646464"/>
-          <w:sz w:val="22"/>
-          <w:szCs w:val="22"/>
-        </w:rPr>
-        <w:t>@ResponseBody</w:t>
-      </w:r>
-      <w:r>
-        <w:rPr>
-          <w:rFonts w:hint="eastAsia"/>
-        </w:rPr>
-        <w:t>的所以</w:t>
-      </w:r>
-      <w:r>
-        <w:t>要使用</w:t>
-      </w:r>
-      <w:r>
-        <w:rPr>
-          <w:rFonts w:hint="eastAsia"/>
-        </w:rPr>
-        <w:t>F</w:t>
-      </w:r>
-      <w:r>
-        <w:t>reemarker</w:t>
+          <w:color w:val="000000"/>
+          <w:sz w:val="22"/>
+          <w:szCs w:val="22"/>
+        </w:rPr>
+        <w:lastRenderedPageBreak/>
+        <w:t xml:space="preserve">  </w:t>
+      </w:r>
+      <w:r>
+        <w:rPr>
+          <w:rFonts w:ascii="Consolas" w:eastAsiaTheme="minorEastAsia" w:hAnsi="Consolas" w:cs="Consolas"/>
+          <w:color w:val="00C832"/>
+          <w:sz w:val="22"/>
+          <w:szCs w:val="22"/>
+        </w:rPr>
+        <w:t>freemarker:</w:t>
       </w:r>
     </w:p>
     <w:p>
@@ -12347,6 +12378,564 @@
       </w:pPr>
       <w:r>
         <w:rPr>
+          <w:rFonts w:ascii="Consolas" w:eastAsiaTheme="minorEastAsia" w:hAnsi="Consolas" w:cs="Consolas"/>
+          <w:color w:val="000000"/>
+          <w:sz w:val="22"/>
+          <w:szCs w:val="22"/>
+        </w:rPr>
+        <w:t xml:space="preserve">    </w:t>
+      </w:r>
+      <w:r>
+        <w:rPr>
+          <w:rFonts w:ascii="Consolas" w:eastAsiaTheme="minorEastAsia" w:hAnsi="Consolas" w:cs="Consolas"/>
+          <w:color w:val="00C832"/>
+          <w:sz w:val="22"/>
+          <w:szCs w:val="22"/>
+        </w:rPr>
+        <w:t>template-loader-path:</w:t>
+      </w:r>
+    </w:p>
+    <w:p>
+      <w:pPr>
+        <w:widowControl w:val="0"/>
+        <w:autoSpaceDE w:val="0"/>
+        <w:autoSpaceDN w:val="0"/>
+        <w:adjustRightInd w:val="0"/>
+        <w:rPr>
+          <w:rFonts w:ascii="Consolas" w:eastAsiaTheme="minorEastAsia" w:hAnsi="Consolas" w:cs="Consolas"/>
+          <w:color w:val="000000"/>
+          <w:sz w:val="22"/>
+          <w:szCs w:val="22"/>
+        </w:rPr>
+      </w:pPr>
+      <w:r>
+        <w:rPr>
+          <w:rFonts w:ascii="Consolas" w:eastAsiaTheme="minorEastAsia" w:hAnsi="Consolas" w:cs="Consolas"/>
+          <w:color w:val="000000"/>
+          <w:sz w:val="22"/>
+          <w:szCs w:val="22"/>
+        </w:rPr>
+        <w:t xml:space="preserve">      - /</w:t>
+      </w:r>
+      <w:r>
+        <w:rPr>
+          <w:rFonts w:ascii="Consolas" w:eastAsiaTheme="minorEastAsia" w:hAnsi="Consolas" w:cs="Consolas"/>
+          <w:color w:val="000000"/>
+          <w:sz w:val="22"/>
+          <w:szCs w:val="22"/>
+        </w:rPr>
+        <w:t>views</w:t>
+      </w:r>
+    </w:p>
+    <w:p>
+      <w:pPr>
+        <w:widowControl w:val="0"/>
+        <w:autoSpaceDE w:val="0"/>
+        <w:autoSpaceDN w:val="0"/>
+        <w:adjustRightInd w:val="0"/>
+        <w:rPr>
+          <w:rFonts w:ascii="Consolas" w:eastAsiaTheme="minorEastAsia" w:hAnsi="Consolas" w:cs="Consolas"/>
+          <w:sz w:val="22"/>
+          <w:szCs w:val="22"/>
+        </w:rPr>
+      </w:pPr>
+      <w:r>
+        <w:rPr>
+          <w:rFonts w:ascii="Consolas" w:eastAsiaTheme="minorEastAsia" w:hAnsi="Consolas" w:cs="Consolas"/>
+          <w:color w:val="000000"/>
+          <w:sz w:val="22"/>
+          <w:szCs w:val="22"/>
+        </w:rPr>
+        <w:t xml:space="preserve">      - classpath:/</w:t>
+      </w:r>
+      <w:r>
+        <w:rPr>
+          <w:rFonts w:ascii="Consolas" w:eastAsiaTheme="minorEastAsia" w:hAnsi="Consolas" w:cs="Consolas"/>
+          <w:color w:val="000000"/>
+          <w:sz w:val="22"/>
+          <w:szCs w:val="22"/>
+        </w:rPr>
+        <w:t>views</w:t>
+      </w:r>
+      <w:r>
+        <w:rPr>
+          <w:rFonts w:ascii="Consolas" w:eastAsiaTheme="minorEastAsia" w:hAnsi="Consolas" w:cs="Consolas"/>
+          <w:color w:val="000000"/>
+          <w:sz w:val="22"/>
+          <w:szCs w:val="22"/>
+        </w:rPr>
+        <w:t>/</w:t>
+      </w:r>
+    </w:p>
+    <w:p>
+      <w:pPr>
+        <w:rPr>
+          <w:rFonts w:hint="eastAsia"/>
+        </w:rPr>
+      </w:pPr>
+      <w:r>
+        <w:rPr>
+          <w:rFonts w:ascii="Consolas" w:eastAsiaTheme="minorEastAsia" w:hAnsi="Consolas" w:cs="Consolas"/>
+          <w:color w:val="000000"/>
+          <w:sz w:val="22"/>
+          <w:szCs w:val="22"/>
+        </w:rPr>
+        <w:t xml:space="preserve">    </w:t>
+      </w:r>
+      <w:r>
+        <w:rPr>
+          <w:rFonts w:ascii="Consolas" w:eastAsiaTheme="minorEastAsia" w:hAnsi="Consolas" w:cs="Consolas"/>
+          <w:color w:val="00C832"/>
+          <w:sz w:val="22"/>
+          <w:szCs w:val="22"/>
+        </w:rPr>
+        <w:t>suffix:</w:t>
+      </w:r>
+      <w:r>
+        <w:rPr>
+          <w:rFonts w:ascii="Consolas" w:eastAsiaTheme="minorEastAsia" w:hAnsi="Consolas" w:cs="Consolas"/>
+          <w:color w:val="000000"/>
+          <w:sz w:val="22"/>
+          <w:szCs w:val="22"/>
+        </w:rPr>
+        <w:t xml:space="preserve"> .ftl  </w:t>
+      </w:r>
+    </w:p>
+    <w:p>
+      <w:pPr>
+        <w:rPr>
+          <w:rFonts w:hint="eastAsia"/>
+        </w:rPr>
+      </w:pPr>
+      <w:r>
+        <w:rPr>
+          <w:rFonts w:hint="eastAsia"/>
+        </w:rPr>
+        <w:t>来</w:t>
+      </w:r>
+      <w:r>
+        <w:t>改变，上面配置了两个路径，第一个搜索</w:t>
+      </w:r>
+      <w:r>
+        <w:rPr>
+          <w:rFonts w:hint="eastAsia"/>
+        </w:rPr>
+        <w:t>当前</w:t>
+      </w:r>
+      <w:r>
+        <w:t>项目下</w:t>
+      </w:r>
+      <w:r>
+        <w:t xml:space="preserve">webapp/views </w:t>
+      </w:r>
+      <w:r>
+        <w:rPr>
+          <w:rFonts w:hint="eastAsia"/>
+        </w:rPr>
+        <w:t>目录</w:t>
+      </w:r>
+      <w:r>
+        <w:t>；第二个是类路径</w:t>
+      </w:r>
+      <w:r>
+        <w:t>/views</w:t>
+      </w:r>
+      <w:r>
+        <w:rPr>
+          <w:rFonts w:hint="eastAsia"/>
+        </w:rPr>
+        <w:t>/</w:t>
+      </w:r>
+      <w:r>
+        <w:rPr>
+          <w:rFonts w:hint="eastAsia"/>
+        </w:rPr>
+        <w:t>下</w:t>
+      </w:r>
+    </w:p>
+    <w:p>
+      <w:pPr>
+        <w:rPr>
+          <w:rFonts w:hint="eastAsia"/>
+          <w:b/>
+        </w:rPr>
+      </w:pPr>
+      <w:r>
+        <w:rPr>
+          <w:rFonts w:hint="eastAsia"/>
+          <w:b/>
+        </w:rPr>
+        <w:t>注意</w:t>
+      </w:r>
+      <w:r>
+        <w:rPr>
+          <w:b/>
+        </w:rPr>
+        <w:t>：</w:t>
+      </w:r>
+      <w:r>
+        <w:rPr>
+          <w:rFonts w:hint="eastAsia"/>
+          <w:b/>
+        </w:rPr>
+        <w:t>freemarker</w:t>
+      </w:r>
+      <w:r>
+        <w:rPr>
+          <w:b/>
+        </w:rPr>
+        <w:t>和</w:t>
+      </w:r>
+      <w:r>
+        <w:rPr>
+          <w:b/>
+        </w:rPr>
+        <w:t>RestController</w:t>
+      </w:r>
+      <w:r>
+        <w:rPr>
+          <w:b/>
+        </w:rPr>
+        <w:t>不能共用，因为</w:t>
+      </w:r>
+      <w:r>
+        <w:rPr>
+          <w:rFonts w:ascii="Consolas" w:eastAsiaTheme="minorEastAsia" w:hAnsi="Consolas" w:cs="Consolas"/>
+          <w:color w:val="646464"/>
+          <w:sz w:val="20"/>
+          <w:szCs w:val="20"/>
+        </w:rPr>
+        <w:t>RestController</w:t>
+      </w:r>
+      <w:r>
+        <w:rPr>
+          <w:rFonts w:hint="eastAsia"/>
+          <w:b/>
+        </w:rPr>
+        <w:t>中包括</w:t>
+      </w:r>
+      <w:r>
+        <w:rPr>
+          <w:b/>
+        </w:rPr>
+        <w:t>@ResponseBody</w:t>
+      </w:r>
+      <w:r>
+        <w:rPr>
+          <w:rFonts w:hint="eastAsia"/>
+          <w:b/>
+        </w:rPr>
+        <w:t>注解</w:t>
+      </w:r>
+      <w:r>
+        <w:rPr>
+          <w:b/>
+        </w:rPr>
+        <w:t>！！！，</w:t>
+      </w:r>
+      <w:r>
+        <w:rPr>
+          <w:rFonts w:hint="eastAsia"/>
+          <w:b/>
+        </w:rPr>
+        <w:t>如下</w:t>
+      </w:r>
+      <w:r>
+        <w:rPr>
+          <w:b/>
+        </w:rPr>
+        <w:t>：</w:t>
+      </w:r>
+      <w:bookmarkStart w:id="4" w:name="_GoBack"/>
+      <w:bookmarkEnd w:id="4"/>
+    </w:p>
+    <w:p>
+      <w:pPr>
+        <w:widowControl w:val="0"/>
+        <w:autoSpaceDE w:val="0"/>
+        <w:autoSpaceDN w:val="0"/>
+        <w:adjustRightInd w:val="0"/>
+        <w:rPr>
+          <w:rFonts w:ascii="Consolas" w:eastAsiaTheme="minorEastAsia" w:hAnsi="Consolas" w:cs="Consolas"/>
+          <w:sz w:val="20"/>
+          <w:szCs w:val="20"/>
+        </w:rPr>
+      </w:pPr>
+      <w:r>
+        <w:rPr>
+          <w:rFonts w:ascii="Consolas" w:eastAsiaTheme="minorEastAsia" w:hAnsi="Consolas" w:cs="Consolas"/>
+          <w:color w:val="646464"/>
+          <w:sz w:val="20"/>
+          <w:szCs w:val="20"/>
+        </w:rPr>
+        <w:t>@Controller</w:t>
+      </w:r>
+    </w:p>
+    <w:p>
+      <w:pPr>
+        <w:widowControl w:val="0"/>
+        <w:autoSpaceDE w:val="0"/>
+        <w:autoSpaceDN w:val="0"/>
+        <w:adjustRightInd w:val="0"/>
+        <w:rPr>
+          <w:rFonts w:ascii="Consolas" w:eastAsiaTheme="minorEastAsia" w:hAnsi="Consolas" w:cs="Consolas"/>
+          <w:sz w:val="20"/>
+          <w:szCs w:val="20"/>
+        </w:rPr>
+      </w:pPr>
+      <w:r>
+        <w:rPr>
+          <w:rFonts w:ascii="Consolas" w:eastAsiaTheme="minorEastAsia" w:hAnsi="Consolas" w:cs="Consolas"/>
+          <w:color w:val="646464"/>
+          <w:sz w:val="20"/>
+          <w:szCs w:val="20"/>
+        </w:rPr>
+        <w:t>@</w:t>
+      </w:r>
+      <w:r>
+        <w:rPr>
+          <w:rFonts w:ascii="Consolas" w:eastAsiaTheme="minorEastAsia" w:hAnsi="Consolas" w:cs="Consolas"/>
+          <w:color w:val="646464"/>
+          <w:sz w:val="20"/>
+          <w:szCs w:val="20"/>
+          <w:highlight w:val="lightGray"/>
+        </w:rPr>
+        <w:t>ResponseBody</w:t>
+      </w:r>
+    </w:p>
+    <w:p>
+      <w:pPr>
+        <w:rPr>
+          <w:rFonts w:hint="eastAsia"/>
+          <w:b/>
+        </w:rPr>
+      </w:pPr>
+      <w:r>
+        <w:rPr>
+          <w:rFonts w:ascii="Consolas" w:eastAsiaTheme="minorEastAsia" w:hAnsi="Consolas" w:cs="Consolas"/>
+          <w:b/>
+          <w:bCs/>
+          <w:color w:val="7F0055"/>
+          <w:sz w:val="20"/>
+          <w:szCs w:val="20"/>
+        </w:rPr>
+        <w:t>public</w:t>
+      </w:r>
+      <w:r>
+        <w:rPr>
+          <w:rFonts w:ascii="Consolas" w:eastAsiaTheme="minorEastAsia" w:hAnsi="Consolas" w:cs="Consolas"/>
+          <w:color w:val="000000"/>
+          <w:sz w:val="20"/>
+          <w:szCs w:val="20"/>
+        </w:rPr>
+        <w:t xml:space="preserve"> </w:t>
+      </w:r>
+      <w:r>
+        <w:rPr>
+          <w:rFonts w:ascii="Consolas" w:eastAsiaTheme="minorEastAsia" w:hAnsi="Consolas" w:cs="Consolas"/>
+          <w:b/>
+          <w:bCs/>
+          <w:color w:val="7F0055"/>
+          <w:sz w:val="20"/>
+          <w:szCs w:val="20"/>
+        </w:rPr>
+        <w:t>@interface</w:t>
+      </w:r>
+      <w:r>
+        <w:rPr>
+          <w:rFonts w:ascii="Consolas" w:eastAsiaTheme="minorEastAsia" w:hAnsi="Consolas" w:cs="Consolas"/>
+          <w:color w:val="000000"/>
+          <w:sz w:val="20"/>
+          <w:szCs w:val="20"/>
+        </w:rPr>
+        <w:t xml:space="preserve"> </w:t>
+      </w:r>
+      <w:r>
+        <w:rPr>
+          <w:rFonts w:ascii="Consolas" w:eastAsiaTheme="minorEastAsia" w:hAnsi="Consolas" w:cs="Consolas"/>
+          <w:color w:val="646464"/>
+          <w:sz w:val="20"/>
+          <w:szCs w:val="20"/>
+        </w:rPr>
+        <w:t>RestController</w:t>
+      </w:r>
+      <w:r>
+        <w:rPr>
+          <w:rFonts w:ascii="Consolas" w:eastAsiaTheme="minorEastAsia" w:hAnsi="Consolas" w:cs="Consolas"/>
+          <w:color w:val="000000"/>
+          <w:sz w:val="20"/>
+          <w:szCs w:val="20"/>
+        </w:rPr>
+        <w:t xml:space="preserve"> </w:t>
+      </w:r>
+    </w:p>
+    <w:p/>
+    <w:p>
+      <w:pPr>
+        <w:rPr>
+          <w:rFonts w:hint="eastAsia"/>
+        </w:rPr>
+      </w:pPr>
+    </w:p>
+    <w:p>
+      <w:pPr>
+        <w:widowControl w:val="0"/>
+        <w:autoSpaceDE w:val="0"/>
+        <w:autoSpaceDN w:val="0"/>
+        <w:adjustRightInd w:val="0"/>
+        <w:rPr>
+          <w:rFonts w:ascii="Consolas" w:eastAsiaTheme="minorEastAsia" w:hAnsi="Consolas" w:cs="Consolas"/>
+          <w:sz w:val="22"/>
+          <w:szCs w:val="22"/>
+        </w:rPr>
+      </w:pPr>
+      <w:r>
+        <w:rPr>
+          <w:rFonts w:ascii="Consolas" w:eastAsiaTheme="minorEastAsia" w:hAnsi="Consolas" w:cs="Consolas"/>
+          <w:color w:val="646464"/>
+          <w:sz w:val="22"/>
+          <w:szCs w:val="22"/>
+        </w:rPr>
+        <w:t>@Controller</w:t>
+      </w:r>
+    </w:p>
+    <w:p>
+      <w:pPr>
+        <w:widowControl w:val="0"/>
+        <w:autoSpaceDE w:val="0"/>
+        <w:autoSpaceDN w:val="0"/>
+        <w:adjustRightInd w:val="0"/>
+        <w:rPr>
+          <w:rFonts w:ascii="Consolas" w:eastAsiaTheme="minorEastAsia" w:hAnsi="Consolas" w:cs="Consolas"/>
+          <w:sz w:val="22"/>
+          <w:szCs w:val="22"/>
+        </w:rPr>
+      </w:pPr>
+      <w:r>
+        <w:rPr>
+          <w:rFonts w:ascii="Consolas" w:eastAsiaTheme="minorEastAsia" w:hAnsi="Consolas" w:cs="Consolas"/>
+          <w:color w:val="646464"/>
+          <w:sz w:val="22"/>
+          <w:szCs w:val="22"/>
+        </w:rPr>
+        <w:t>@ResponseBody</w:t>
+      </w:r>
+    </w:p>
+    <w:p>
+      <w:r>
+        <w:rPr>
+          <w:rFonts w:ascii="Consolas" w:eastAsiaTheme="minorEastAsia" w:hAnsi="Consolas" w:cs="Consolas"/>
+          <w:b/>
+          <w:bCs/>
+          <w:color w:val="7F0055"/>
+          <w:sz w:val="22"/>
+          <w:szCs w:val="22"/>
+        </w:rPr>
+        <w:t>public</w:t>
+      </w:r>
+      <w:r>
+        <w:rPr>
+          <w:rFonts w:ascii="Consolas" w:eastAsiaTheme="minorEastAsia" w:hAnsi="Consolas" w:cs="Consolas"/>
+          <w:color w:val="000000"/>
+          <w:sz w:val="22"/>
+          <w:szCs w:val="22"/>
+        </w:rPr>
+        <w:t xml:space="preserve"> </w:t>
+      </w:r>
+      <w:r>
+        <w:rPr>
+          <w:rFonts w:ascii="Consolas" w:eastAsiaTheme="minorEastAsia" w:hAnsi="Consolas" w:cs="Consolas"/>
+          <w:b/>
+          <w:bCs/>
+          <w:color w:val="7F0055"/>
+          <w:sz w:val="22"/>
+          <w:szCs w:val="22"/>
+        </w:rPr>
+        <w:t>@interface</w:t>
+      </w:r>
+      <w:r>
+        <w:rPr>
+          <w:rFonts w:ascii="Consolas" w:eastAsiaTheme="minorEastAsia" w:hAnsi="Consolas" w:cs="Consolas"/>
+          <w:color w:val="000000"/>
+          <w:sz w:val="22"/>
+          <w:szCs w:val="22"/>
+        </w:rPr>
+        <w:t xml:space="preserve"> </w:t>
+      </w:r>
+      <w:r>
+        <w:rPr>
+          <w:rFonts w:ascii="Consolas" w:eastAsiaTheme="minorEastAsia" w:hAnsi="Consolas" w:cs="Consolas"/>
+          <w:color w:val="646464"/>
+          <w:sz w:val="22"/>
+          <w:szCs w:val="22"/>
+        </w:rPr>
+        <w:t>RestController</w:t>
+      </w:r>
+    </w:p>
+    <w:p>
+      <w:r>
+        <w:rPr>
+          <w:rFonts w:hint="eastAsia"/>
+        </w:rPr>
+        <w:t>可见</w:t>
+      </w:r>
+      <w:r>
+        <w:rPr>
+          <w:rFonts w:ascii="Consolas" w:eastAsiaTheme="minorEastAsia" w:hAnsi="Consolas" w:cs="Consolas"/>
+          <w:color w:val="646464"/>
+          <w:sz w:val="22"/>
+          <w:szCs w:val="22"/>
+        </w:rPr>
+        <w:t>@RestController</w:t>
+      </w:r>
+      <w:r>
+        <w:rPr>
+          <w:rFonts w:hint="eastAsia"/>
+        </w:rPr>
+        <w:t>包括</w:t>
+      </w:r>
+      <w:r>
+        <w:rPr>
+          <w:rFonts w:ascii="Consolas" w:eastAsiaTheme="minorEastAsia" w:hAnsi="Consolas" w:cs="Consolas"/>
+          <w:color w:val="646464"/>
+          <w:sz w:val="22"/>
+          <w:szCs w:val="22"/>
+        </w:rPr>
+        <w:t>@ResponseBody</w:t>
+      </w:r>
+      <w:r>
+        <w:rPr>
+          <w:rFonts w:hint="eastAsia"/>
+        </w:rPr>
+        <w:t>的所以</w:t>
+      </w:r>
+      <w:r>
+        <w:t>要使用</w:t>
+      </w:r>
+      <w:r>
+        <w:rPr>
+          <w:rFonts w:hint="eastAsia"/>
+        </w:rPr>
+        <w:t>F</w:t>
+      </w:r>
+      <w:r>
+        <w:t>reemarker</w:t>
+      </w:r>
+    </w:p>
+    <w:p>
+      <w:pPr>
+        <w:widowControl w:val="0"/>
+        <w:autoSpaceDE w:val="0"/>
+        <w:autoSpaceDN w:val="0"/>
+        <w:adjustRightInd w:val="0"/>
+        <w:rPr>
+          <w:rFonts w:ascii="Consolas" w:eastAsiaTheme="minorEastAsia" w:hAnsi="Consolas" w:cs="Consolas"/>
+          <w:sz w:val="22"/>
+          <w:szCs w:val="22"/>
+        </w:rPr>
+      </w:pPr>
+      <w:r>
+        <w:rPr>
           <w:rFonts w:hint="eastAsia"/>
         </w:rPr>
         <w:t>，</w:t>
@@ -12468,7 +13057,6 @@
         <w:rPr>
           <w:rFonts w:hint="eastAsia"/>
         </w:rPr>
-        <w:lastRenderedPageBreak/>
         <w:t>src/main/webapp</w:t>
       </w:r>
       <w:r>
@@ -13392,225 +13980,222 @@
         <w:t>其</w:t>
       </w:r>
       <w:r>
-        <w:t>所在的包</w:t>
-      </w:r>
-      <w:r>
+        <w:t>所在的包（</w:t>
+      </w:r>
+      <w:r>
+        <w:t>@SpringBootApplication(scanBasePackages=</w:t>
+      </w:r>
+      <w:r>
+        <w:t xml:space="preserve">   </w:t>
+      </w:r>
+      <w:r>
+        <w:rPr>
+          <w:rFonts w:hint="eastAsia"/>
+        </w:rPr>
+        <w:t>指定</w:t>
+      </w:r>
+      <w:r>
+        <w:t>HiRibbonConfiguration</w:t>
+      </w:r>
+      <w:r>
+        <w:rPr>
+          <w:rFonts w:hint="eastAsia"/>
+        </w:rPr>
+        <w:t>所在</w:t>
+      </w:r>
+      <w:r>
+        <w:t>的包路径）</w:t>
+      </w:r>
+      <w:r>
+        <w:rPr>
+          <w:rFonts w:hint="eastAsia"/>
+        </w:rPr>
+        <w:t>。</w:t>
+      </w:r>
+    </w:p>
+    <w:p>
+      <w:r>
+        <w:rPr>
+          <w:rFonts w:hint="eastAsia"/>
+        </w:rPr>
+        <w:t>原理</w:t>
+      </w:r>
+      <w:r>
+        <w:t>是：</w:t>
+      </w:r>
+      <w:r>
+        <w:rPr>
+          <w:rFonts w:hint="eastAsia"/>
+        </w:rPr>
+        <w:t>每次</w:t>
+      </w:r>
+      <w:r>
+        <w:t>获取服务时，都会根据服务名去获取对应的</w:t>
+      </w:r>
+      <w:r>
+        <w:t>RibbonClient</w:t>
+      </w:r>
+      <w:r>
+        <w:rPr>
+          <w:rFonts w:hint="eastAsia"/>
+        </w:rPr>
+        <w:t>对象，然后</w:t>
+      </w:r>
+      <w:r>
+        <w:t>根据</w:t>
+      </w:r>
+      <w:r>
+        <w:t>HiRibbonConfiguration</w:t>
+      </w:r>
+      <w:r>
+        <w:rPr>
+          <w:rFonts w:hint="eastAsia"/>
+        </w:rPr>
+        <w:t>的</w:t>
+      </w:r>
+      <w:r>
+        <w:t>配置去</w:t>
+      </w:r>
+      <w:r>
+        <w:rPr>
+          <w:rFonts w:hint="eastAsia"/>
+        </w:rPr>
+        <w:t>实例化</w:t>
+      </w:r>
+      <w:r>
+        <w:t>ILoadBalancer</w:t>
+      </w:r>
+      <w:r>
+        <w:rPr>
+          <w:rFonts w:hint="eastAsia"/>
+        </w:rPr>
+        <w:t>对象</w:t>
+      </w:r>
+      <w:r>
+        <w:t>和其他定义的对象，若没有定义</w:t>
+      </w:r>
+      <w:r>
+        <w:t>ILoadBalancer</w:t>
+      </w:r>
+      <w:r>
+        <w:rPr>
+          <w:rFonts w:hint="eastAsia"/>
+        </w:rPr>
+        <w:t>对象或者</w:t>
+      </w:r>
+      <w:r>
+        <w:t>其他对象，则使用默认的</w:t>
+      </w:r>
+      <w:r>
+        <w:rPr>
+          <w:rFonts w:hint="eastAsia"/>
+        </w:rPr>
+        <w:t>。</w:t>
+      </w:r>
+      <w:r>
+        <w:t>若</w:t>
+      </w:r>
+      <w:r>
+        <w:rPr>
+          <w:rFonts w:hint="eastAsia"/>
+        </w:rPr>
+        <w:t>定义</w:t>
+      </w:r>
+      <w:r>
+        <w:t>了</w:t>
+      </w:r>
+      <w:r>
+        <w:t>ILoadBalancer</w:t>
+      </w:r>
+      <w:r>
+        <w:rPr>
+          <w:rFonts w:hint="eastAsia"/>
+        </w:rPr>
+        <w:t>对象或者</w:t>
+      </w:r>
+      <w:r>
+        <w:t>其他对象</w:t>
+      </w:r>
+      <w:r>
+        <w:rPr>
+          <w:rFonts w:hint="eastAsia"/>
+        </w:rPr>
+        <w:t>，</w:t>
+      </w:r>
+      <w:r>
+        <w:t>则不会生成默认的对象。</w:t>
+      </w:r>
+    </w:p>
+    <w:p/>
+    <w:p>
+      <w:r>
+        <w:rPr>
+          <w:rFonts w:hint="eastAsia"/>
+        </w:rPr>
+        <w:t>默认</w:t>
+      </w:r>
+      <w:r>
+        <w:t>bean</w:t>
+      </w:r>
+      <w:r>
+        <w:t>在</w:t>
+      </w:r>
+    </w:p>
+    <w:p>
+      <w:r>
+        <w:t>spring-cloud-netflix-core-1.1.7.BUILD-SNAPSHOT-sources.jar</w:t>
+      </w:r>
+      <w:r>
+        <w:rPr>
+          <w:rFonts w:hint="eastAsia"/>
+        </w:rPr>
+        <w:t>中</w:t>
+      </w:r>
+      <w:r>
+        <w:t>的</w:t>
+      </w:r>
+      <w:r>
+        <w:t>org.springframework.cloud.netflix.ribbon</w:t>
+      </w:r>
+      <w:r>
+        <w:t>.</w:t>
+      </w:r>
+      <w:r>
+        <w:t>RibbonClientConfiguration</w:t>
+      </w:r>
+      <w:r>
+        <w:t>代码</w:t>
+      </w:r>
+      <w:r>
+        <w:rPr>
+          <w:rFonts w:hint="eastAsia"/>
+        </w:rPr>
+        <w:t>。</w:t>
+      </w:r>
+    </w:p>
+    <w:p>
+      <w:r>
+        <w:rPr>
+          <w:rFonts w:hint="eastAsia"/>
+        </w:rPr>
+        <w:t>画个</w:t>
+      </w:r>
+      <w:r>
+        <w:t>图比较明白</w:t>
+      </w:r>
+      <w:r>
+        <w:rPr>
+          <w:rFonts w:hint="eastAsia"/>
+        </w:rPr>
+        <w:t>：</w:t>
+      </w:r>
+    </w:p>
+    <w:p>
+      <w:r>
+        <w:rPr>
+          <w:noProof/>
+        </w:rPr>
         <w:lastRenderedPageBreak/>
-        <w:t>（</w:t>
-      </w:r>
-      <w:r>
-        <w:t>@SpringBootApplication(scanBasePackages=</w:t>
-      </w:r>
-      <w:r>
-        <w:t xml:space="preserve">   </w:t>
-      </w:r>
-      <w:r>
-        <w:rPr>
-          <w:rFonts w:hint="eastAsia"/>
-        </w:rPr>
-        <w:t>指定</w:t>
-      </w:r>
-      <w:r>
-        <w:t>HiRibbonConfiguration</w:t>
-      </w:r>
-      <w:r>
-        <w:rPr>
-          <w:rFonts w:hint="eastAsia"/>
-        </w:rPr>
-        <w:t>所在</w:t>
-      </w:r>
-      <w:r>
-        <w:t>的包路径）</w:t>
-      </w:r>
-      <w:r>
-        <w:rPr>
-          <w:rFonts w:hint="eastAsia"/>
-        </w:rPr>
-        <w:t>。</w:t>
-      </w:r>
-    </w:p>
-    <w:p>
-      <w:r>
-        <w:rPr>
-          <w:rFonts w:hint="eastAsia"/>
-        </w:rPr>
-        <w:t>原理</w:t>
-      </w:r>
-      <w:r>
-        <w:t>是：</w:t>
-      </w:r>
-      <w:r>
-        <w:rPr>
-          <w:rFonts w:hint="eastAsia"/>
-        </w:rPr>
-        <w:t>每次</w:t>
-      </w:r>
-      <w:r>
-        <w:t>获取服务时，都会根据服务名去获取对应的</w:t>
-      </w:r>
-      <w:r>
-        <w:t>RibbonClient</w:t>
-      </w:r>
-      <w:r>
-        <w:rPr>
-          <w:rFonts w:hint="eastAsia"/>
-        </w:rPr>
-        <w:t>对象，然后</w:t>
-      </w:r>
-      <w:r>
-        <w:t>根据</w:t>
-      </w:r>
-      <w:r>
-        <w:t>HiRibbonConfiguration</w:t>
-      </w:r>
-      <w:r>
-        <w:rPr>
-          <w:rFonts w:hint="eastAsia"/>
-        </w:rPr>
-        <w:t>的</w:t>
-      </w:r>
-      <w:r>
-        <w:t>配置去</w:t>
-      </w:r>
-      <w:r>
-        <w:rPr>
-          <w:rFonts w:hint="eastAsia"/>
-        </w:rPr>
-        <w:t>实例化</w:t>
-      </w:r>
-      <w:r>
-        <w:t>ILoadBalancer</w:t>
-      </w:r>
-      <w:r>
-        <w:rPr>
-          <w:rFonts w:hint="eastAsia"/>
-        </w:rPr>
-        <w:t>对象</w:t>
-      </w:r>
-      <w:r>
-        <w:t>和其他定义的对象，若没有定义</w:t>
-      </w:r>
-      <w:r>
-        <w:t>ILoadBalancer</w:t>
-      </w:r>
-      <w:r>
-        <w:rPr>
-          <w:rFonts w:hint="eastAsia"/>
-        </w:rPr>
-        <w:t>对象或者</w:t>
-      </w:r>
-      <w:r>
-        <w:t>其他对象，则使用默认的</w:t>
-      </w:r>
-      <w:r>
-        <w:rPr>
-          <w:rFonts w:hint="eastAsia"/>
-        </w:rPr>
-        <w:t>。</w:t>
-      </w:r>
-      <w:r>
-        <w:t>若</w:t>
-      </w:r>
-      <w:r>
-        <w:rPr>
-          <w:rFonts w:hint="eastAsia"/>
-        </w:rPr>
-        <w:t>定义</w:t>
-      </w:r>
-      <w:r>
-        <w:t>了</w:t>
-      </w:r>
-      <w:r>
-        <w:t>ILoadBalancer</w:t>
-      </w:r>
-      <w:r>
-        <w:rPr>
-          <w:rFonts w:hint="eastAsia"/>
-        </w:rPr>
-        <w:t>对象或者</w:t>
-      </w:r>
-      <w:r>
-        <w:t>其他对象</w:t>
-      </w:r>
-      <w:r>
-        <w:rPr>
-          <w:rFonts w:hint="eastAsia"/>
-        </w:rPr>
-        <w:t>，</w:t>
-      </w:r>
-      <w:r>
-        <w:t>则不会生成默认的对象。</w:t>
-      </w:r>
-    </w:p>
-    <w:p/>
-    <w:p>
-      <w:r>
-        <w:rPr>
-          <w:rFonts w:hint="eastAsia"/>
-        </w:rPr>
-        <w:t>默认</w:t>
-      </w:r>
-      <w:r>
-        <w:t>bean</w:t>
-      </w:r>
-      <w:r>
-        <w:t>在</w:t>
-      </w:r>
-    </w:p>
-    <w:p>
-      <w:r>
-        <w:t>spring-cloud-netflix-core-1.1.7.BUILD-SNAPSHOT-sources.jar</w:t>
-      </w:r>
-      <w:r>
-        <w:rPr>
-          <w:rFonts w:hint="eastAsia"/>
-        </w:rPr>
-        <w:t>中</w:t>
-      </w:r>
-      <w:r>
-        <w:t>的</w:t>
-      </w:r>
-      <w:r>
-        <w:t>org.springframework.cloud.netflix.ribbon</w:t>
-      </w:r>
-      <w:r>
-        <w:t>.</w:t>
-      </w:r>
-      <w:r>
-        <w:t>RibbonClientConfiguration</w:t>
-      </w:r>
-      <w:r>
-        <w:t>代码</w:t>
-      </w:r>
-      <w:r>
-        <w:rPr>
-          <w:rFonts w:hint="eastAsia"/>
-        </w:rPr>
-        <w:t>。</w:t>
-      </w:r>
-    </w:p>
-    <w:p>
-      <w:r>
-        <w:rPr>
-          <w:rFonts w:hint="eastAsia"/>
-        </w:rPr>
-        <w:t>画个</w:t>
-      </w:r>
-      <w:r>
-        <w:t>图比较明白</w:t>
-      </w:r>
-      <w:r>
-        <w:rPr>
-          <w:rFonts w:hint="eastAsia"/>
-        </w:rPr>
-        <w:t>：</w:t>
-      </w:r>
-    </w:p>
-    <w:p>
-      <w:r>
-        <w:rPr>
-          <w:noProof/>
-        </w:rPr>
         <w:pict>
           <v:roundrect id="_x0000_s1039" style="position:absolute;margin-left:18.3pt;margin-top:230.25pt;width:361.9pt;height:42.65pt;z-index:251658240" arcsize="10923f">
             <v:textbox>
@@ -14326,7 +14911,6 @@
         <w:t>其中的</w:t>
       </w:r>
       <w:r>
-        <w:lastRenderedPageBreak/>
         <w:t>ILoadBalancer</w:t>
       </w:r>
       <w:r>
@@ -14819,6 +15403,155 @@
 <file path=word/numbering.xml><?xml version="1.0" encoding="utf-8"?>
 <w:numbering xmlns:wpc="http://schemas.microsoft.com/office/word/2010/wordprocessingCanvas" xmlns:mc="http://schemas.openxmlformats.org/markup-compatibility/2006" xmlns:o="urn:schemas-microsoft-com:office:office" xmlns:r="http://schemas.openxmlformats.org/officeDocument/2006/relationships" xmlns:m="http://schemas.openxmlformats.org/officeDocument/2006/math" xmlns:v="urn:schemas-microsoft-com:vml" xmlns:wp14="http://schemas.microsoft.com/office/word/2010/wordprocessingDrawing" xmlns:wp="http://schemas.openxmlformats.org/drawingml/2006/wordprocessingDrawing" xmlns:w10="urn:schemas-microsoft-com:office:word" xmlns:w="http://schemas.openxmlformats.org/wordprocessingml/2006/main" xmlns:w14="http://schemas.microsoft.com/office/word/2010/wordml" xmlns:w15="http://schemas.microsoft.com/office/word/2012/wordml" xmlns:wpg="http://schemas.microsoft.com/office/word/2010/wordprocessingGroup" xmlns:wpi="http://schemas.microsoft.com/office/word/2010/wordprocessingInk" xmlns:wne="http://schemas.microsoft.com/office/word/2006/wordml" xmlns:wps="http://schemas.microsoft.com/office/word/2010/wordprocessingShape" mc:Ignorable="w14 w15 wp14">
   <w:abstractNum w:abstractNumId="0">
+    <w:nsid w:val="0CF42673"/>
+    <w:multiLevelType w:val="multilevel"/>
+    <w:tmpl w:val="9BF2FAD8"/>
+    <w:lvl w:ilvl="0">
+      <w:start w:val="1"/>
+      <w:numFmt w:val="bullet"/>
+      <w:lvlText w:val=""/>
+      <w:lvlJc w:val="left"/>
+      <w:pPr>
+        <w:tabs>
+          <w:tab w:val="num" w:pos="720"/>
+        </w:tabs>
+        <w:ind w:left="720" w:hanging="360"/>
+      </w:pPr>
+      <w:rPr>
+        <w:rFonts w:ascii="Symbol" w:hAnsi="Symbol" w:hint="default"/>
+        <w:sz w:val="20"/>
+      </w:rPr>
+    </w:lvl>
+    <w:lvl w:ilvl="1" w:tentative="1">
+      <w:start w:val="1"/>
+      <w:numFmt w:val="bullet"/>
+      <w:lvlText w:val="o"/>
+      <w:lvlJc w:val="left"/>
+      <w:pPr>
+        <w:tabs>
+          <w:tab w:val="num" w:pos="1440"/>
+        </w:tabs>
+        <w:ind w:left="1440" w:hanging="360"/>
+      </w:pPr>
+      <w:rPr>
+        <w:rFonts w:ascii="Courier New" w:hAnsi="Courier New" w:hint="default"/>
+        <w:sz w:val="20"/>
+      </w:rPr>
+    </w:lvl>
+    <w:lvl w:ilvl="2" w:tentative="1">
+      <w:start w:val="1"/>
+      <w:numFmt w:val="bullet"/>
+      <w:lvlText w:val=""/>
+      <w:lvlJc w:val="left"/>
+      <w:pPr>
+        <w:tabs>
+          <w:tab w:val="num" w:pos="2160"/>
+        </w:tabs>
+        <w:ind w:left="2160" w:hanging="360"/>
+      </w:pPr>
+      <w:rPr>
+        <w:rFonts w:ascii="Wingdings" w:hAnsi="Wingdings" w:hint="default"/>
+        <w:sz w:val="20"/>
+      </w:rPr>
+    </w:lvl>
+    <w:lvl w:ilvl="3" w:tentative="1">
+      <w:start w:val="1"/>
+      <w:numFmt w:val="bullet"/>
+      <w:lvlText w:val=""/>
+      <w:lvlJc w:val="left"/>
+      <w:pPr>
+        <w:tabs>
+          <w:tab w:val="num" w:pos="2880"/>
+        </w:tabs>
+        <w:ind w:left="2880" w:hanging="360"/>
+      </w:pPr>
+      <w:rPr>
+        <w:rFonts w:ascii="Wingdings" w:hAnsi="Wingdings" w:hint="default"/>
+        <w:sz w:val="20"/>
+      </w:rPr>
+    </w:lvl>
+    <w:lvl w:ilvl="4" w:tentative="1">
+      <w:start w:val="1"/>
+      <w:numFmt w:val="bullet"/>
+      <w:lvlText w:val=""/>
+      <w:lvlJc w:val="left"/>
+      <w:pPr>
+        <w:tabs>
+          <w:tab w:val="num" w:pos="3600"/>
+        </w:tabs>
+        <w:ind w:left="3600" w:hanging="360"/>
+      </w:pPr>
+      <w:rPr>
+        <w:rFonts w:ascii="Wingdings" w:hAnsi="Wingdings" w:hint="default"/>
+        <w:sz w:val="20"/>
+      </w:rPr>
+    </w:lvl>
+    <w:lvl w:ilvl="5" w:tentative="1">
+      <w:start w:val="1"/>
+      <w:numFmt w:val="bullet"/>
+      <w:lvlText w:val=""/>
+      <w:lvlJc w:val="left"/>
+      <w:pPr>
+        <w:tabs>
+          <w:tab w:val="num" w:pos="4320"/>
+        </w:tabs>
+        <w:ind w:left="4320" w:hanging="360"/>
+      </w:pPr>
+      <w:rPr>
+        <w:rFonts w:ascii="Wingdings" w:hAnsi="Wingdings" w:hint="default"/>
+        <w:sz w:val="20"/>
+      </w:rPr>
+    </w:lvl>
+    <w:lvl w:ilvl="6" w:tentative="1">
+      <w:start w:val="1"/>
+      <w:numFmt w:val="bullet"/>
+      <w:lvlText w:val=""/>
+      <w:lvlJc w:val="left"/>
+      <w:pPr>
+        <w:tabs>
+          <w:tab w:val="num" w:pos="5040"/>
+        </w:tabs>
+        <w:ind w:left="5040" w:hanging="360"/>
+      </w:pPr>
+      <w:rPr>
+        <w:rFonts w:ascii="Wingdings" w:hAnsi="Wingdings" w:hint="default"/>
+        <w:sz w:val="20"/>
+      </w:rPr>
+    </w:lvl>
+    <w:lvl w:ilvl="7" w:tentative="1">
+      <w:start w:val="1"/>
+      <w:numFmt w:val="bullet"/>
+      <w:lvlText w:val=""/>
+      <w:lvlJc w:val="left"/>
+      <w:pPr>
+        <w:tabs>
+          <w:tab w:val="num" w:pos="5760"/>
+        </w:tabs>
+        <w:ind w:left="5760" w:hanging="360"/>
+      </w:pPr>
+      <w:rPr>
+        <w:rFonts w:ascii="Wingdings" w:hAnsi="Wingdings" w:hint="default"/>
+        <w:sz w:val="20"/>
+      </w:rPr>
+    </w:lvl>
+    <w:lvl w:ilvl="8" w:tentative="1">
+      <w:start w:val="1"/>
+      <w:numFmt w:val="bullet"/>
+      <w:lvlText w:val=""/>
+      <w:lvlJc w:val="left"/>
+      <w:pPr>
+        <w:tabs>
+          <w:tab w:val="num" w:pos="6480"/>
+        </w:tabs>
+        <w:ind w:left="6480" w:hanging="360"/>
+      </w:pPr>
+      <w:rPr>
+        <w:rFonts w:ascii="Wingdings" w:hAnsi="Wingdings" w:hint="default"/>
+        <w:sz w:val="20"/>
+      </w:rPr>
+    </w:lvl>
+  </w:abstractNum>
+  <w:abstractNum w:abstractNumId="1">
     <w:nsid w:val="1367000C"/>
     <w:multiLevelType w:val="multilevel"/>
     <w:tmpl w:val="DE50479E"/>
@@ -14959,7 +15692,7 @@
       </w:rPr>
     </w:lvl>
   </w:abstractNum>
-  <w:abstractNum w:abstractNumId="1">
+  <w:abstractNum w:abstractNumId="2">
     <w:nsid w:val="186A4CD6"/>
     <w:multiLevelType w:val="multilevel"/>
     <w:tmpl w:val="04BA8EC8"/>
@@ -15108,7 +15841,7 @@
       </w:rPr>
     </w:lvl>
   </w:abstractNum>
-  <w:abstractNum w:abstractNumId="2">
+  <w:abstractNum w:abstractNumId="3">
     <w:nsid w:val="26AD7523"/>
     <w:multiLevelType w:val="hybridMultilevel"/>
     <w:tmpl w:val="08F2A172"/>
@@ -15222,112 +15955,115 @@
     </w:lvl>
   </w:abstractNum>
   <w:num w:numId="1">
-    <w:abstractNumId w:val="0"/>
+    <w:abstractNumId w:val="1"/>
   </w:num>
   <w:num w:numId="2">
-    <w:abstractNumId w:val="0"/>
+    <w:abstractNumId w:val="1"/>
   </w:num>
   <w:num w:numId="3">
-    <w:abstractNumId w:val="0"/>
+    <w:abstractNumId w:val="1"/>
   </w:num>
   <w:num w:numId="4">
-    <w:abstractNumId w:val="0"/>
+    <w:abstractNumId w:val="1"/>
   </w:num>
   <w:num w:numId="5">
-    <w:abstractNumId w:val="0"/>
+    <w:abstractNumId w:val="1"/>
   </w:num>
   <w:num w:numId="6">
-    <w:abstractNumId w:val="0"/>
+    <w:abstractNumId w:val="1"/>
   </w:num>
   <w:num w:numId="7">
-    <w:abstractNumId w:val="0"/>
+    <w:abstractNumId w:val="1"/>
   </w:num>
   <w:num w:numId="8">
-    <w:abstractNumId w:val="0"/>
+    <w:abstractNumId w:val="1"/>
   </w:num>
   <w:num w:numId="9">
-    <w:abstractNumId w:val="0"/>
+    <w:abstractNumId w:val="1"/>
   </w:num>
   <w:num w:numId="10">
-    <w:abstractNumId w:val="0"/>
+    <w:abstractNumId w:val="1"/>
   </w:num>
   <w:num w:numId="11">
-    <w:abstractNumId w:val="0"/>
+    <w:abstractNumId w:val="1"/>
   </w:num>
   <w:num w:numId="12">
-    <w:abstractNumId w:val="0"/>
+    <w:abstractNumId w:val="1"/>
   </w:num>
   <w:num w:numId="13">
-    <w:abstractNumId w:val="0"/>
+    <w:abstractNumId w:val="1"/>
   </w:num>
   <w:num w:numId="14">
-    <w:abstractNumId w:val="0"/>
+    <w:abstractNumId w:val="1"/>
   </w:num>
   <w:num w:numId="15">
-    <w:abstractNumId w:val="0"/>
+    <w:abstractNumId w:val="1"/>
   </w:num>
   <w:num w:numId="16">
-    <w:abstractNumId w:val="0"/>
+    <w:abstractNumId w:val="1"/>
   </w:num>
   <w:num w:numId="17">
-    <w:abstractNumId w:val="0"/>
+    <w:abstractNumId w:val="1"/>
   </w:num>
   <w:num w:numId="18">
-    <w:abstractNumId w:val="0"/>
+    <w:abstractNumId w:val="1"/>
   </w:num>
   <w:num w:numId="19">
-    <w:abstractNumId w:val="0"/>
+    <w:abstractNumId w:val="1"/>
   </w:num>
   <w:num w:numId="20">
-    <w:abstractNumId w:val="0"/>
+    <w:abstractNumId w:val="1"/>
   </w:num>
   <w:num w:numId="21">
-    <w:abstractNumId w:val="0"/>
+    <w:abstractNumId w:val="1"/>
   </w:num>
   <w:num w:numId="22">
-    <w:abstractNumId w:val="0"/>
+    <w:abstractNumId w:val="1"/>
   </w:num>
   <w:num w:numId="23">
-    <w:abstractNumId w:val="0"/>
+    <w:abstractNumId w:val="1"/>
   </w:num>
   <w:num w:numId="24">
-    <w:abstractNumId w:val="0"/>
+    <w:abstractNumId w:val="1"/>
   </w:num>
   <w:num w:numId="25">
-    <w:abstractNumId w:val="0"/>
+    <w:abstractNumId w:val="1"/>
   </w:num>
   <w:num w:numId="26">
-    <w:abstractNumId w:val="0"/>
+    <w:abstractNumId w:val="1"/>
   </w:num>
   <w:num w:numId="27">
-    <w:abstractNumId w:val="0"/>
+    <w:abstractNumId w:val="1"/>
   </w:num>
   <w:num w:numId="28">
-    <w:abstractNumId w:val="0"/>
+    <w:abstractNumId w:val="1"/>
   </w:num>
   <w:num w:numId="29">
-    <w:abstractNumId w:val="0"/>
+    <w:abstractNumId w:val="1"/>
   </w:num>
   <w:num w:numId="30">
-    <w:abstractNumId w:val="0"/>
+    <w:abstractNumId w:val="1"/>
   </w:num>
   <w:num w:numId="31">
-    <w:abstractNumId w:val="0"/>
+    <w:abstractNumId w:val="1"/>
   </w:num>
   <w:num w:numId="32">
-    <w:abstractNumId w:val="0"/>
+    <w:abstractNumId w:val="1"/>
   </w:num>
   <w:num w:numId="33">
-    <w:abstractNumId w:val="0"/>
+    <w:abstractNumId w:val="1"/>
   </w:num>
   <w:num w:numId="34">
-    <w:abstractNumId w:val="0"/>
+    <w:abstractNumId w:val="1"/>
   </w:num>
   <w:num w:numId="35">
+    <w:abstractNumId w:val="3"/>
+  </w:num>
+  <w:num w:numId="36">
     <w:abstractNumId w:val="2"/>
   </w:num>
-  <w:num w:numId="36">
-    <w:abstractNumId w:val="1"/>
+  <w:num w:numId="37">
+    <w:abstractNumId w:val="0"/>
   </w:num>
 </w:numbering>
 </file>

</xml_diff>